<commit_message>
Relációséma projektervbe való elhelyezése
</commit_message>
<xml_diff>
--- a/Dokumentéció/ProjektTerv.docx
+++ b/Dokumentéció/ProjektTerv.docx
@@ -1,6 +1,6 @@
 
 <file path=word/document.xml><?xml version="1.0" encoding="utf-8"?>
-<w:document xmlns:wpc="http://schemas.microsoft.com/office/word/2010/wordprocessingCanvas" xmlns:cx="http://schemas.microsoft.com/office/drawing/2014/chartex" xmlns:cx1="http://schemas.microsoft.com/office/drawing/2015/9/8/chartex" xmlns:cx2="http://schemas.microsoft.com/office/drawing/2015/10/21/chartex" xmlns:cx3="http://schemas.microsoft.com/office/drawing/2016/5/9/chartex" xmlns:cx4="http://schemas.microsoft.com/office/drawing/2016/5/10/chartex" xmlns:cx5="http://schemas.microsoft.com/office/drawing/2016/5/11/chartex" xmlns:cx6="http://schemas.microsoft.com/office/drawing/2016/5/12/chartex" xmlns:cx7="http://schemas.microsoft.com/office/drawing/2016/5/13/chartex" xmlns:cx8="http://schemas.microsoft.com/office/drawing/2016/5/14/chartex" xmlns:mc="http://schemas.openxmlformats.org/markup-compatibility/2006" xmlns:aink="http://schemas.microsoft.com/office/drawing/2016/ink" xmlns:am3d="http://schemas.microsoft.com/office/drawing/2017/model3d" xmlns:o="urn:schemas-microsoft-com:office:office" xmlns:oel="http://schemas.microsoft.com/office/2019/extlst" xmlns:r="http://schemas.openxmlformats.org/officeDocument/2006/relationships" xmlns:m="http://schemas.openxmlformats.org/officeDocument/2006/math" xmlns:v="urn:schemas-microsoft-com:vml" xmlns:wp14="http://schemas.microsoft.com/office/word/2010/wordprocessingDrawing" xmlns:wp="http://schemas.openxmlformats.org/drawingml/2006/wordprocessingDrawing" xmlns:w10="urn:schemas-microsoft-com:office:word" xmlns:w="http://schemas.openxmlformats.org/wordprocessingml/2006/main" xmlns:w14="http://schemas.microsoft.com/office/word/2010/wordml" xmlns:w15="http://schemas.microsoft.com/office/word/2012/wordml" xmlns:w16cex="http://schemas.microsoft.com/office/word/2018/wordml/cex" xmlns:w16cid="http://schemas.microsoft.com/office/word/2016/wordml/cid" xmlns:w16="http://schemas.microsoft.com/office/word/2018/wordml" xmlns:w16sdtdh="http://schemas.microsoft.com/office/word/2020/wordml/sdtdatahash" xmlns:w16se="http://schemas.microsoft.com/office/word/2015/wordml/symex" xmlns:wpg="http://schemas.microsoft.com/office/word/2010/wordprocessingGroup" xmlns:wpi="http://schemas.microsoft.com/office/word/2010/wordprocessingInk" xmlns:wne="http://schemas.microsoft.com/office/word/2006/wordml" xmlns:wps="http://schemas.microsoft.com/office/word/2010/wordprocessingShape" mc:Ignorable="w14 w15 w16se w16cid w16 w16cex w16sdtdh wp14">
+<w:document xmlns:wpc="http://schemas.microsoft.com/office/word/2010/wordprocessingCanvas" xmlns:cx="http://schemas.microsoft.com/office/drawing/2014/chartex" xmlns:cx1="http://schemas.microsoft.com/office/drawing/2015/9/8/chartex" xmlns:mc="http://schemas.openxmlformats.org/markup-compatibility/2006" xmlns:o="urn:schemas-microsoft-com:office:office" xmlns:r="http://schemas.openxmlformats.org/officeDocument/2006/relationships" xmlns:m="http://schemas.openxmlformats.org/officeDocument/2006/math" xmlns:v="urn:schemas-microsoft-com:vml" xmlns:wp14="http://schemas.microsoft.com/office/word/2010/wordprocessingDrawing" xmlns:wp="http://schemas.openxmlformats.org/drawingml/2006/wordprocessingDrawing" xmlns:w10="urn:schemas-microsoft-com:office:word" xmlns:w="http://schemas.openxmlformats.org/wordprocessingml/2006/main" xmlns:w14="http://schemas.microsoft.com/office/word/2010/wordml" xmlns:w15="http://schemas.microsoft.com/office/word/2012/wordml" xmlns:w16se="http://schemas.microsoft.com/office/word/2015/wordml/symex" xmlns:wpg="http://schemas.microsoft.com/office/word/2010/wordprocessingGroup" xmlns:wpi="http://schemas.microsoft.com/office/word/2010/wordprocessingInk" xmlns:wne="http://schemas.microsoft.com/office/word/2006/wordml" xmlns:wps="http://schemas.microsoft.com/office/word/2010/wordprocessingShape" mc:Ignorable="w14 w15 w16se wp14">
   <w:body>
     <w:p>
       <w:pPr>
@@ -155,21 +155,12 @@
           <w:lang w:val="hu-HU"/>
         </w:rPr>
       </w:pPr>
-      <w:proofErr w:type="spellStart"/>
       <w:r>
         <w:rPr>
           <w:color w:val="FF0000"/>
           <w:lang w:val="hu-HU"/>
         </w:rPr>
-        <w:t>Bicok</w:t>
-      </w:r>
-      <w:proofErr w:type="spellEnd"/>
-      <w:r>
-        <w:rPr>
-          <w:color w:val="FF0000"/>
-          <w:lang w:val="hu-HU"/>
-        </w:rPr>
-        <w:t xml:space="preserve"> Norbert Daniel</w:t>
+        <w:t>Bicok Norbert Daniel</w:t>
       </w:r>
     </w:p>
     <w:p>
@@ -558,21 +549,12 @@
                 <w:lang w:val="hu-HU"/>
               </w:rPr>
             </w:pPr>
-            <w:proofErr w:type="spellStart"/>
             <w:r>
               <w:rPr>
                 <w:color w:val="FF0000"/>
                 <w:lang w:val="hu-HU"/>
               </w:rPr>
-              <w:t>Bicok</w:t>
-            </w:r>
-            <w:proofErr w:type="spellEnd"/>
-            <w:r>
-              <w:rPr>
-                <w:color w:val="FF0000"/>
-                <w:lang w:val="hu-HU"/>
-              </w:rPr>
-              <w:t xml:space="preserve"> Norbert</w:t>
+              <w:t>Bicok Norbert</w:t>
             </w:r>
           </w:p>
         </w:tc>
@@ -632,28 +614,21 @@
                 <w:lang w:val="hu-HU"/>
               </w:rPr>
             </w:pPr>
+            <w:proofErr w:type="spellStart"/>
             <w:r>
               <w:rPr>
                 <w:color w:val="FF0000"/>
                 <w:lang w:val="hu-HU"/>
               </w:rPr>
-              <w:t xml:space="preserve">Rudnay Roland és </w:t>
-            </w:r>
-            <w:proofErr w:type="spellStart"/>
+              <w:t>Rudnay</w:t>
+            </w:r>
+            <w:proofErr w:type="spellEnd"/>
             <w:r>
               <w:rPr>
                 <w:color w:val="FF0000"/>
                 <w:lang w:val="hu-HU"/>
               </w:rPr>
-              <w:t>Bicok</w:t>
-            </w:r>
-            <w:proofErr w:type="spellEnd"/>
-            <w:r>
-              <w:rPr>
-                <w:color w:val="FF0000"/>
-                <w:lang w:val="hu-HU"/>
-              </w:rPr>
-              <w:t xml:space="preserve"> Norbert</w:t>
+              <w:t xml:space="preserve"> Roland és Bicok Norbert</w:t>
             </w:r>
           </w:p>
         </w:tc>
@@ -713,21 +688,12 @@
                 <w:lang w:val="hu-HU"/>
               </w:rPr>
             </w:pPr>
-            <w:proofErr w:type="spellStart"/>
             <w:r>
               <w:rPr>
                 <w:color w:val="FF0000"/>
                 <w:lang w:val="hu-HU"/>
               </w:rPr>
-              <w:t>Bicok</w:t>
-            </w:r>
-            <w:proofErr w:type="spellEnd"/>
-            <w:r>
-              <w:rPr>
-                <w:color w:val="FF0000"/>
-                <w:lang w:val="hu-HU"/>
-              </w:rPr>
-              <w:t xml:space="preserve"> Norbert</w:t>
+              <w:t>Bicok Norbert</w:t>
             </w:r>
           </w:p>
         </w:tc>
@@ -787,21 +753,12 @@
                 <w:lang w:val="hu-HU"/>
               </w:rPr>
             </w:pPr>
-            <w:proofErr w:type="spellStart"/>
             <w:r>
               <w:rPr>
                 <w:color w:val="FF0000"/>
                 <w:lang w:val="hu-HU"/>
               </w:rPr>
-              <w:t>Bicok</w:t>
-            </w:r>
-            <w:proofErr w:type="spellEnd"/>
-            <w:r>
-              <w:rPr>
-                <w:color w:val="FF0000"/>
-                <w:lang w:val="hu-HU"/>
-              </w:rPr>
-              <w:t xml:space="preserve"> Norbert</w:t>
+              <w:t>Bicok Norbert</w:t>
             </w:r>
           </w:p>
         </w:tc>
@@ -1000,28 +957,21 @@
                 <w:lang w:val="hu-HU"/>
               </w:rPr>
             </w:pPr>
+            <w:proofErr w:type="spellStart"/>
             <w:r>
               <w:rPr>
                 <w:color w:val="FF0000"/>
                 <w:lang w:val="hu-HU"/>
               </w:rPr>
-              <w:t xml:space="preserve">Rudnay Roland és </w:t>
-            </w:r>
-            <w:proofErr w:type="spellStart"/>
+              <w:t>Rudnay</w:t>
+            </w:r>
+            <w:proofErr w:type="spellEnd"/>
             <w:r>
               <w:rPr>
                 <w:color w:val="FF0000"/>
                 <w:lang w:val="hu-HU"/>
               </w:rPr>
-              <w:t>Bicok</w:t>
-            </w:r>
-            <w:proofErr w:type="spellEnd"/>
-            <w:r>
-              <w:rPr>
-                <w:color w:val="FF0000"/>
-                <w:lang w:val="hu-HU"/>
-              </w:rPr>
-              <w:t xml:space="preserve"> Norbert</w:t>
+              <w:t xml:space="preserve"> Roland és Bicok Norbert</w:t>
             </w:r>
           </w:p>
         </w:tc>
@@ -1398,6 +1348,7 @@
       <w:r>
         <w:rPr>
           <w:noProof/>
+          <w:lang w:val="hu-HU" w:eastAsia="hu-HU"/>
         </w:rPr>
         <w:drawing>
           <wp:inline distT="0" distB="0" distL="0" distR="0" wp14:anchorId="00688D52" wp14:editId="199FEC5A">
@@ -1461,8 +1412,13 @@
       <w:pPr>
         <w:pStyle w:val="Cmsor2"/>
       </w:pPr>
-      <w:r>
-        <w:t>Az EK-d</w:t>
+      <w:proofErr w:type="spellStart"/>
+      <w:r>
+        <w:t>Az</w:t>
+      </w:r>
+      <w:proofErr w:type="spellEnd"/>
+      <w:r>
+        <w:t xml:space="preserve"> EK-d</w:t>
       </w:r>
       <w:r>
         <w:t xml:space="preserve">iagram </w:t>
@@ -1496,24 +1452,383 @@
     <w:p>
       <w:pPr>
         <w:rPr>
-          <w:color w:val="FF0000"/>
-          <w:lang w:val="hu-HU"/>
-        </w:rPr>
-      </w:pPr>
-      <w:r>
-        <w:rPr>
-          <w:color w:val="FF0000"/>
-          <w:lang w:val="hu-HU"/>
-        </w:rPr>
-        <w:t>Relációsémák megadása.</w:t>
-      </w:r>
-    </w:p>
-    <w:p>
-      <w:pPr>
-        <w:rPr>
-          <w:lang w:val="hu-HU"/>
-        </w:rPr>
-      </w:pPr>
+          <w:lang w:val="hu-HU"/>
+        </w:rPr>
+      </w:pPr>
+      <w:proofErr w:type="gramStart"/>
+      <w:r>
+        <w:rPr>
+          <w:lang w:val="hu-HU"/>
+        </w:rPr>
+        <w:t>Kereső(</w:t>
+      </w:r>
+      <w:proofErr w:type="gramEnd"/>
+      <w:r>
+        <w:rPr>
+          <w:lang w:val="hu-HU"/>
+        </w:rPr>
+        <w:t>_</w:t>
+      </w:r>
+      <w:proofErr w:type="spellStart"/>
+      <w:r>
+        <w:rPr>
+          <w:lang w:val="hu-HU"/>
+        </w:rPr>
+        <w:t>FelhasználóId</w:t>
+      </w:r>
+      <w:proofErr w:type="spellEnd"/>
+      <w:r>
+        <w:rPr>
+          <w:lang w:val="hu-HU"/>
+        </w:rPr>
+        <w:t xml:space="preserve">_,Név, </w:t>
+      </w:r>
+      <w:proofErr w:type="spellStart"/>
+      <w:r>
+        <w:rPr>
+          <w:lang w:val="hu-HU"/>
+        </w:rPr>
+        <w:t>Email,Végzetség</w:t>
+      </w:r>
+      <w:proofErr w:type="spellEnd"/>
+      <w:r>
+        <w:rPr>
+          <w:lang w:val="hu-HU"/>
+        </w:rPr>
+        <w:t xml:space="preserve">, </w:t>
+      </w:r>
+      <w:proofErr w:type="spellStart"/>
+      <w:r>
+        <w:rPr>
+          <w:lang w:val="hu-HU"/>
+        </w:rPr>
+        <w:t>Születési_idő</w:t>
+      </w:r>
+      <w:proofErr w:type="spellEnd"/>
+      <w:r>
+        <w:rPr>
+          <w:lang w:val="hu-HU"/>
+        </w:rPr>
+        <w:t xml:space="preserve">, </w:t>
+      </w:r>
+      <w:proofErr w:type="spellStart"/>
+      <w:r>
+        <w:rPr>
+          <w:lang w:val="hu-HU"/>
+        </w:rPr>
+        <w:t>nyelvtudásID</w:t>
+      </w:r>
+      <w:proofErr w:type="spellEnd"/>
+      <w:r>
+        <w:rPr>
+          <w:lang w:val="hu-HU"/>
+        </w:rPr>
+        <w:t>, CV)</w:t>
+      </w:r>
+    </w:p>
+    <w:p>
+      <w:pPr>
+        <w:rPr>
+          <w:lang w:val="hu-HU"/>
+        </w:rPr>
+      </w:pPr>
+      <w:proofErr w:type="gramStart"/>
+      <w:r>
+        <w:rPr>
+          <w:lang w:val="hu-HU"/>
+        </w:rPr>
+        <w:t>Jelentkezett(</w:t>
+      </w:r>
+      <w:proofErr w:type="gramEnd"/>
+      <w:r>
+        <w:rPr>
+          <w:lang w:val="hu-HU"/>
+        </w:rPr>
+        <w:t>_</w:t>
+      </w:r>
+      <w:proofErr w:type="spellStart"/>
+      <w:r>
+        <w:rPr>
+          <w:lang w:val="hu-HU"/>
+        </w:rPr>
+        <w:t>jelentkezettId</w:t>
+      </w:r>
+      <w:proofErr w:type="spellEnd"/>
+      <w:r>
+        <w:rPr>
+          <w:lang w:val="hu-HU"/>
+        </w:rPr>
+        <w:t>_,Mikor, /</w:t>
+      </w:r>
+      <w:proofErr w:type="spellStart"/>
+      <w:r>
+        <w:rPr>
+          <w:lang w:val="hu-HU"/>
+        </w:rPr>
+        <w:t>FelhasználóId</w:t>
+      </w:r>
+      <w:proofErr w:type="spellEnd"/>
+      <w:r>
+        <w:rPr>
+          <w:lang w:val="hu-HU"/>
+        </w:rPr>
+        <w:t>/)</w:t>
+      </w:r>
+    </w:p>
+    <w:p>
+      <w:pPr>
+        <w:rPr>
+          <w:lang w:val="hu-HU"/>
+        </w:rPr>
+      </w:pPr>
+      <w:proofErr w:type="gramStart"/>
+      <w:r>
+        <w:rPr>
+          <w:lang w:val="hu-HU"/>
+        </w:rPr>
+        <w:t>Hirdető(</w:t>
+      </w:r>
+      <w:proofErr w:type="gramEnd"/>
+      <w:r>
+        <w:rPr>
+          <w:lang w:val="hu-HU"/>
+        </w:rPr>
+        <w:t>_</w:t>
+      </w:r>
+      <w:proofErr w:type="spellStart"/>
+      <w:r>
+        <w:rPr>
+          <w:lang w:val="hu-HU"/>
+        </w:rPr>
+        <w:t>FelhasználóId</w:t>
+      </w:r>
+      <w:proofErr w:type="spellEnd"/>
+      <w:r>
+        <w:rPr>
+          <w:lang w:val="hu-HU"/>
+        </w:rPr>
+        <w:t>_,_</w:t>
+      </w:r>
+      <w:proofErr w:type="spellStart"/>
+      <w:r>
+        <w:rPr>
+          <w:lang w:val="hu-HU"/>
+        </w:rPr>
+        <w:t>HirdetőID</w:t>
+      </w:r>
+      <w:proofErr w:type="spellEnd"/>
+      <w:r>
+        <w:rPr>
+          <w:lang w:val="hu-HU"/>
+        </w:rPr>
+        <w:t>_, Név, Email, /</w:t>
+      </w:r>
+      <w:proofErr w:type="spellStart"/>
+      <w:r>
+        <w:rPr>
+          <w:lang w:val="hu-HU"/>
+        </w:rPr>
+        <w:t>CégID</w:t>
+      </w:r>
+      <w:proofErr w:type="spellEnd"/>
+      <w:r>
+        <w:rPr>
+          <w:lang w:val="hu-HU"/>
+        </w:rPr>
+        <w:t>/, /</w:t>
+      </w:r>
+      <w:proofErr w:type="spellStart"/>
+      <w:r>
+        <w:rPr>
+          <w:lang w:val="hu-HU"/>
+        </w:rPr>
+        <w:t>FelhasználóId</w:t>
+      </w:r>
+      <w:proofErr w:type="spellEnd"/>
+      <w:r>
+        <w:rPr>
+          <w:lang w:val="hu-HU"/>
+        </w:rPr>
+        <w:t>/)</w:t>
+      </w:r>
+    </w:p>
+    <w:p>
+      <w:pPr>
+        <w:rPr>
+          <w:lang w:val="hu-HU"/>
+        </w:rPr>
+      </w:pPr>
+      <w:proofErr w:type="gramStart"/>
+      <w:r>
+        <w:rPr>
+          <w:lang w:val="hu-HU"/>
+        </w:rPr>
+        <w:t>Kategória(</w:t>
+      </w:r>
+      <w:proofErr w:type="spellStart"/>
+      <w:proofErr w:type="gramEnd"/>
+      <w:r>
+        <w:rPr>
+          <w:lang w:val="hu-HU"/>
+        </w:rPr>
+        <w:t>kategóriaID</w:t>
+      </w:r>
+      <w:proofErr w:type="spellEnd"/>
+      <w:r>
+        <w:rPr>
+          <w:lang w:val="hu-HU"/>
+        </w:rPr>
+        <w:t xml:space="preserve">, </w:t>
+      </w:r>
+      <w:proofErr w:type="spellStart"/>
+      <w:r>
+        <w:rPr>
+          <w:lang w:val="hu-HU"/>
+        </w:rPr>
+        <w:t>Állások_száma</w:t>
+      </w:r>
+      <w:proofErr w:type="spellEnd"/>
+      <w:r>
+        <w:rPr>
+          <w:lang w:val="hu-HU"/>
+        </w:rPr>
+        <w:t>, Megnevezés)</w:t>
+      </w:r>
+    </w:p>
+    <w:p>
+      <w:pPr>
+        <w:rPr>
+          <w:lang w:val="hu-HU"/>
+        </w:rPr>
+      </w:pPr>
+      <w:proofErr w:type="gramStart"/>
+      <w:r>
+        <w:rPr>
+          <w:lang w:val="hu-HU"/>
+        </w:rPr>
+        <w:t>Munka(</w:t>
+      </w:r>
+      <w:proofErr w:type="gramEnd"/>
+      <w:r>
+        <w:rPr>
+          <w:lang w:val="hu-HU"/>
+        </w:rPr>
+        <w:t>_</w:t>
+      </w:r>
+      <w:proofErr w:type="spellStart"/>
+      <w:r>
+        <w:rPr>
+          <w:lang w:val="hu-HU"/>
+        </w:rPr>
+        <w:t>MunkaID</w:t>
+      </w:r>
+      <w:proofErr w:type="spellEnd"/>
+      <w:r>
+        <w:rPr>
+          <w:lang w:val="hu-HU"/>
+        </w:rPr>
+        <w:t xml:space="preserve">_, Megnevezés, Órabér, </w:t>
+      </w:r>
+      <w:proofErr w:type="spellStart"/>
+      <w:r>
+        <w:rPr>
+          <w:lang w:val="hu-HU"/>
+        </w:rPr>
+        <w:t>Szükséges_Nyelvtudás</w:t>
+      </w:r>
+      <w:proofErr w:type="spellEnd"/>
+      <w:r>
+        <w:rPr>
+          <w:lang w:val="hu-HU"/>
+        </w:rPr>
+        <w:t>, /</w:t>
+      </w:r>
+      <w:proofErr w:type="spellStart"/>
+      <w:r>
+        <w:rPr>
+          <w:lang w:val="hu-HU"/>
+        </w:rPr>
+        <w:t>KategóriaId</w:t>
+      </w:r>
+      <w:proofErr w:type="spellEnd"/>
+      <w:r>
+        <w:rPr>
+          <w:lang w:val="hu-HU"/>
+        </w:rPr>
+        <w:t>/)</w:t>
+      </w:r>
+    </w:p>
+    <w:p>
+      <w:pPr>
+        <w:rPr>
+          <w:lang w:val="hu-HU"/>
+        </w:rPr>
+      </w:pPr>
+      <w:proofErr w:type="gramStart"/>
+      <w:r>
+        <w:rPr>
+          <w:lang w:val="hu-HU"/>
+        </w:rPr>
+        <w:t>Cég(</w:t>
+      </w:r>
+      <w:proofErr w:type="gramEnd"/>
+      <w:r>
+        <w:rPr>
+          <w:lang w:val="hu-HU"/>
+        </w:rPr>
+        <w:t>_</w:t>
+      </w:r>
+      <w:proofErr w:type="spellStart"/>
+      <w:r>
+        <w:rPr>
+          <w:lang w:val="hu-HU"/>
+        </w:rPr>
+        <w:t>CégID</w:t>
+      </w:r>
+      <w:proofErr w:type="spellEnd"/>
+      <w:r>
+        <w:rPr>
+          <w:lang w:val="hu-HU"/>
+        </w:rPr>
+        <w:t xml:space="preserve">_, </w:t>
+      </w:r>
+      <w:proofErr w:type="spellStart"/>
+      <w:r>
+        <w:rPr>
+          <w:lang w:val="hu-HU"/>
+        </w:rPr>
+        <w:t>CégNév</w:t>
+      </w:r>
+      <w:proofErr w:type="spellEnd"/>
+      <w:r>
+        <w:rPr>
+          <w:lang w:val="hu-HU"/>
+        </w:rPr>
+        <w:t xml:space="preserve">, </w:t>
+      </w:r>
+      <w:proofErr w:type="spellStart"/>
+      <w:r>
+        <w:rPr>
+          <w:lang w:val="hu-HU"/>
+        </w:rPr>
+        <w:t>Alkalmazottak_Száma</w:t>
+      </w:r>
+      <w:proofErr w:type="spellEnd"/>
+      <w:r>
+        <w:rPr>
+          <w:lang w:val="hu-HU"/>
+        </w:rPr>
+        <w:t>)</w:t>
+      </w:r>
+    </w:p>
+    <w:p>
+      <w:pPr>
+        <w:rPr>
+          <w:lang w:val="hu-HU"/>
+        </w:rPr>
+      </w:pPr>
+      <w:bookmarkStart w:id="0" w:name="_GoBack"/>
+      <w:bookmarkEnd w:id="0"/>
     </w:p>
     <w:p>
       <w:pPr>
@@ -2085,7 +2400,7 @@
                       <v:stroke joinstyle="miter"/>
                       <v:path gradientshapeok="t" o:connecttype="rect"/>
                     </v:shapetype>
-                    <v:shape id="Text Box 1" o:spid="_x0000_s1026" type="#_x0000_t202" style="position:absolute;margin-left:-5.15pt;margin-top:8.85pt;width:27.8pt;height:89.55pt;z-index:251659264;visibility:visible;mso-wrap-style:square;mso-width-percent:0;mso-height-percent:0;mso-wrap-distance-left:9pt;mso-wrap-distance-top:0;mso-wrap-distance-right:9pt;mso-wrap-distance-bottom:0;mso-position-horizontal:absolute;mso-position-horizontal-relative:text;mso-position-vertical:absolute;mso-position-vertical-relative:text;mso-width-percent:0;mso-height-percent:0;mso-width-relative:margin;mso-height-relative:margin;v-text-anchor:top" o:gfxdata="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" filled="f" stroked="f">
+                    <v:shape id="Text Box 1" o:spid="_x0000_s1026" type="#_x0000_t202" style="position:absolute;margin-left:-5.15pt;margin-top:8.85pt;width:27.8pt;height:89.55pt;z-index:251659264;visibility:visible;mso-wrap-style:square;mso-width-percent:0;mso-height-percent:0;mso-wrap-distance-left:9pt;mso-wrap-distance-top:0;mso-wrap-distance-right:9pt;mso-wrap-distance-bottom:0;mso-position-horizontal:absolute;mso-position-horizontal-relative:text;mso-position-vertical:absolute;mso-position-vertical-relative:text;mso-width-percent:0;mso-height-percent:0;mso-width-relative:margin;mso-height-relative:margin;v-text-anchor:top" o:gfxdata="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" filled="f" stroked="f">
                       <v:textbox style="layout-flow:vertical-ideographic">
                         <w:txbxContent>
                           <w:p>
@@ -2203,7 +2518,7 @@
                 </mc:Choice>
                 <mc:Fallback>
                   <w:pict>
-                    <v:shape w14:anchorId="326C1431" id="Text Box 2" o:spid="_x0000_s1027" type="#_x0000_t202" style="position:absolute;margin-left:-5.15pt;margin-top:9pt;width:29.8pt;height:65.65pt;z-index:251660288;visibility:visible;mso-wrap-style:none;mso-width-percent:0;mso-wrap-distance-left:9pt;mso-wrap-distance-top:0;mso-wrap-distance-right:9pt;mso-wrap-distance-bottom:0;mso-position-horizontal:absolute;mso-position-horizontal-relative:text;mso-position-vertical:absolute;mso-position-vertical-relative:text;mso-width-percent:0;mso-width-relative:margin;v-text-anchor:top" o:gfxdata="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" filled="f" stroked="f">
+                    <v:shape w14:anchorId="326C1431" id="Text Box 2" o:spid="_x0000_s1027" type="#_x0000_t202" style="position:absolute;margin-left:-5.15pt;margin-top:9pt;width:29.8pt;height:65.65pt;z-index:251660288;visibility:visible;mso-wrap-style:none;mso-width-percent:0;mso-wrap-distance-left:9pt;mso-wrap-distance-top:0;mso-wrap-distance-right:9pt;mso-wrap-distance-bottom:0;mso-position-horizontal:absolute;mso-position-horizontal-relative:text;mso-position-vertical:absolute;mso-position-vertical-relative:text;mso-width-percent:0;mso-width-relative:margin;v-text-anchor:top" o:gfxdata="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" filled="f" stroked="f">
                       <v:textbox style="layout-flow:vertical-ideographic">
                         <w:txbxContent>
                           <w:p>
@@ -2328,7 +2643,7 @@
                 </mc:Choice>
                 <mc:Fallback>
                   <w:pict>
-                    <v:shape w14:anchorId="3C4FFE0C" id="Text Box 3" o:spid="_x0000_s1028" type="#_x0000_t202" style="position:absolute;margin-left:-1.7pt;margin-top:9.05pt;width:28.95pt;height:45.4pt;z-index:251661312;visibility:visible;mso-wrap-style:none;mso-width-percent:0;mso-wrap-distance-left:9pt;mso-wrap-distance-top:0;mso-wrap-distance-right:9pt;mso-wrap-distance-bottom:0;mso-position-horizontal:absolute;mso-position-horizontal-relative:text;mso-position-vertical:absolute;mso-position-vertical-relative:text;mso-width-percent:0;mso-width-relative:margin;v-text-anchor:top" o:gfxdata="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" filled="f" stroked="f">
+                    <v:shape w14:anchorId="3C4FFE0C" id="Text Box 3" o:spid="_x0000_s1028" type="#_x0000_t202" style="position:absolute;margin-left:-1.7pt;margin-top:9.05pt;width:28.95pt;height:45.4pt;z-index:251661312;visibility:visible;mso-wrap-style:none;mso-width-percent:0;mso-wrap-distance-left:9pt;mso-wrap-distance-top:0;mso-wrap-distance-right:9pt;mso-wrap-distance-bottom:0;mso-position-horizontal:absolute;mso-position-horizontal-relative:text;mso-position-vertical:absolute;mso-position-vertical-relative:text;mso-width-percent:0;mso-width-relative:margin;v-text-anchor:top" o:gfxdata="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" filled="f" stroked="f">
                       <v:textbox style="layout-flow:vertical-ideographic">
                         <w:txbxContent>
                           <w:p>
@@ -2453,7 +2768,7 @@
                 </mc:Choice>
                 <mc:Fallback>
                   <w:pict>
-                    <v:shape w14:anchorId="05FAC23D" id="Text Box 4" o:spid="_x0000_s1029" type="#_x0000_t202" style="position:absolute;margin-left:-5.1pt;margin-top:8.65pt;width:30.4pt;height:127.4pt;z-index:251662336;visibility:visible;mso-wrap-style:none;mso-width-percent:0;mso-wrap-distance-left:9pt;mso-wrap-distance-top:0;mso-wrap-distance-right:9pt;mso-wrap-distance-bottom:0;mso-position-horizontal:absolute;mso-position-horizontal-relative:text;mso-position-vertical:absolute;mso-position-vertical-relative:text;mso-width-percent:0;mso-width-relative:margin;v-text-anchor:top" o:gfxdata="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" filled="f" stroked="f">
+                    <v:shape w14:anchorId="05FAC23D" id="Text Box 4" o:spid="_x0000_s1029" type="#_x0000_t202" style="position:absolute;margin-left:-5.1pt;margin-top:8.65pt;width:30.4pt;height:127.4pt;z-index:251662336;visibility:visible;mso-wrap-style:none;mso-width-percent:0;mso-wrap-distance-left:9pt;mso-wrap-distance-top:0;mso-wrap-distance-right:9pt;mso-wrap-distance-bottom:0;mso-position-horizontal:absolute;mso-position-horizontal-relative:text;mso-position-vertical:absolute;mso-position-vertical-relative:text;mso-width-percent:0;mso-width-relative:margin;v-text-anchor:top" o:gfxdata="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" filled="f" stroked="f">
                       <v:textbox style="layout-flow:vertical-ideographic">
                         <w:txbxContent>
                           <w:p>
@@ -2572,7 +2887,7 @@
                 </mc:Choice>
                 <mc:Fallback>
                   <w:pict>
-                    <v:shape w14:anchorId="42E0D774" id="Text Box 5" o:spid="_x0000_s1030" type="#_x0000_t202" style="position:absolute;margin-left:-5.1pt;margin-top:8.85pt;width:30.65pt;height:100.9pt;z-index:251663360;visibility:visible;mso-wrap-style:none;mso-width-percent:0;mso-wrap-distance-left:9pt;mso-wrap-distance-top:0;mso-wrap-distance-right:9pt;mso-wrap-distance-bottom:0;mso-position-horizontal:absolute;mso-position-horizontal-relative:text;mso-position-vertical:absolute;mso-position-vertical-relative:text;mso-width-percent:0;mso-width-relative:margin;v-text-anchor:top" o:gfxdata="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" filled="f" stroked="f">
+                    <v:shape w14:anchorId="42E0D774" id="Text Box 5" o:spid="_x0000_s1030" type="#_x0000_t202" style="position:absolute;margin-left:-5.1pt;margin-top:8.85pt;width:30.65pt;height:100.9pt;z-index:251663360;visibility:visible;mso-wrap-style:none;mso-width-percent:0;mso-wrap-distance-left:9pt;mso-wrap-distance-top:0;mso-wrap-distance-right:9pt;mso-wrap-distance-bottom:0;mso-position-horizontal:absolute;mso-position-horizontal-relative:text;mso-position-vertical:absolute;mso-position-vertical-relative:text;mso-width-percent:0;mso-width-relative:margin;v-text-anchor:top" o:gfxdata="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" filled="f" stroked="f">
                       <v:textbox style="layout-flow:vertical-ideographic">
                         <w:txbxContent>
                           <w:p>
@@ -2698,7 +3013,7 @@
                 </mc:Choice>
                 <mc:Fallback>
                   <w:pict>
-                    <v:shape w14:anchorId="5C4AABD2" id="Text Box 8" o:spid="_x0000_s1031" type="#_x0000_t202" style="position:absolute;margin-left:-5.15pt;margin-top:8.85pt;width:32.95pt;height:137.2pt;z-index:251664384;visibility:visible;mso-wrap-style:none;mso-width-percent:0;mso-wrap-distance-left:9pt;mso-wrap-distance-top:0;mso-wrap-distance-right:9pt;mso-wrap-distance-bottom:0;mso-position-horizontal:absolute;mso-position-horizontal-relative:text;mso-position-vertical:absolute;mso-position-vertical-relative:text;mso-width-percent:0;mso-width-relative:margin;v-text-anchor:top" o:gfxdata="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" filled="f" stroked="f">
+                    <v:shape w14:anchorId="5C4AABD2" id="Text Box 8" o:spid="_x0000_s1031" type="#_x0000_t202" style="position:absolute;margin-left:-5.15pt;margin-top:8.85pt;width:32.95pt;height:137.2pt;z-index:251664384;visibility:visible;mso-wrap-style:none;mso-width-percent:0;mso-wrap-distance-left:9pt;mso-wrap-distance-top:0;mso-wrap-distance-right:9pt;mso-wrap-distance-bottom:0;mso-position-horizontal:absolute;mso-position-horizontal-relative:text;mso-position-vertical:absolute;mso-position-vertical-relative:text;mso-width-percent:0;mso-width-relative:margin;v-text-anchor:top" o:gfxdata="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" filled="f" stroked="f">
                       <v:textbox style="layout-flow:vertical-ideographic">
                         <w:txbxContent>
                           <w:p>
@@ -2824,7 +3139,7 @@
                 </mc:Choice>
                 <mc:Fallback>
                   <w:pict>
-                    <v:shape w14:anchorId="3AF48820" id="Text Box 9" o:spid="_x0000_s1032" type="#_x0000_t202" style="position:absolute;margin-left:-5.15pt;margin-top:8.85pt;width:26.05pt;height:131.2pt;z-index:251665408;visibility:visible;mso-wrap-style:none;mso-width-percent:0;mso-wrap-distance-left:9pt;mso-wrap-distance-top:0;mso-wrap-distance-right:9pt;mso-wrap-distance-bottom:0;mso-position-horizontal:absolute;mso-position-horizontal-relative:text;mso-position-vertical:absolute;mso-position-vertical-relative:text;mso-width-percent:0;mso-width-relative:margin;v-text-anchor:top" o:gfxdata="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" filled="f" stroked="f">
+                    <v:shape w14:anchorId="3AF48820" id="Text Box 9" o:spid="_x0000_s1032" type="#_x0000_t202" style="position:absolute;margin-left:-5.15pt;margin-top:8.85pt;width:26.05pt;height:131.2pt;z-index:251665408;visibility:visible;mso-wrap-style:none;mso-width-percent:0;mso-wrap-distance-left:9pt;mso-wrap-distance-top:0;mso-wrap-distance-right:9pt;mso-wrap-distance-bottom:0;mso-position-horizontal:absolute;mso-position-horizontal-relative:text;mso-position-vertical:absolute;mso-position-vertical-relative:text;mso-width-percent:0;mso-width-relative:margin;v-text-anchor:top" o:gfxdata="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" filled="f" stroked="f">
                       <v:textbox style="layout-flow:vertical-ideographic">
                         <w:txbxContent>
                           <w:p>
@@ -2943,7 +3258,7 @@
                 </mc:Choice>
                 <mc:Fallback>
                   <w:pict>
-                    <v:shape w14:anchorId="58D6E6A0" id="Text Box 10" o:spid="_x0000_s1033" type="#_x0000_t202" style="position:absolute;margin-left:-5.15pt;margin-top:8.8pt;width:30.2pt;height:130.8pt;z-index:251666432;visibility:visible;mso-wrap-style:none;mso-width-percent:0;mso-wrap-distance-left:9pt;mso-wrap-distance-top:0;mso-wrap-distance-right:9pt;mso-wrap-distance-bottom:0;mso-position-horizontal:absolute;mso-position-horizontal-relative:text;mso-position-vertical:absolute;mso-position-vertical-relative:text;mso-width-percent:0;mso-width-relative:margin;v-text-anchor:top" o:gfxdata="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" filled="f" stroked="f">
+                    <v:shape w14:anchorId="58D6E6A0" id="Text Box 10" o:spid="_x0000_s1033" type="#_x0000_t202" style="position:absolute;margin-left:-5.15pt;margin-top:8.8pt;width:30.2pt;height:130.8pt;z-index:251666432;visibility:visible;mso-wrap-style:none;mso-width-percent:0;mso-wrap-distance-left:9pt;mso-wrap-distance-top:0;mso-wrap-distance-right:9pt;mso-wrap-distance-bottom:0;mso-position-horizontal:absolute;mso-position-horizontal-relative:text;mso-position-vertical:absolute;mso-position-vertical-relative:text;mso-width-percent:0;mso-width-relative:margin;v-text-anchor:top" o:gfxdata="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" filled="f" stroked="f">
                       <v:textbox style="layout-flow:vertical-ideographic">
                         <w:txbxContent>
                           <w:p>
@@ -3062,7 +3377,7 @@
                 </mc:Choice>
                 <mc:Fallback>
                   <w:pict>
-                    <v:shape w14:anchorId="74BA2C61" id="Text Box 11" o:spid="_x0000_s1034" type="#_x0000_t202" style="position:absolute;margin-left:-5.1pt;margin-top:8.8pt;width:31.05pt;height:104.4pt;z-index:251667456;visibility:visible;mso-wrap-style:none;mso-width-percent:0;mso-wrap-distance-left:9pt;mso-wrap-distance-top:0;mso-wrap-distance-right:9pt;mso-wrap-distance-bottom:0;mso-position-horizontal:absolute;mso-position-horizontal-relative:text;mso-position-vertical:absolute;mso-position-vertical-relative:text;mso-width-percent:0;mso-width-relative:margin;v-text-anchor:top" o:gfxdata="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" filled="f" stroked="f">
+                    <v:shape w14:anchorId="74BA2C61" id="Text Box 11" o:spid="_x0000_s1034" type="#_x0000_t202" style="position:absolute;margin-left:-5.1pt;margin-top:8.8pt;width:31.05pt;height:104.4pt;z-index:251667456;visibility:visible;mso-wrap-style:none;mso-width-percent:0;mso-wrap-distance-left:9pt;mso-wrap-distance-top:0;mso-wrap-distance-right:9pt;mso-wrap-distance-bottom:0;mso-position-horizontal:absolute;mso-position-horizontal-relative:text;mso-position-vertical:absolute;mso-position-vertical-relative:text;mso-width-percent:0;mso-width-relative:margin;v-text-anchor:top" o:gfxdata="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" filled="f" stroked="f">
                       <v:textbox style="layout-flow:vertical-ideographic">
                         <w:txbxContent>
                           <w:p>
@@ -3181,7 +3496,7 @@
                 </mc:Choice>
                 <mc:Fallback>
                   <w:pict>
-                    <v:shape w14:anchorId="73B3391C" id="Text Box 12" o:spid="_x0000_s1035" type="#_x0000_t202" style="position:absolute;margin-left:-5.1pt;margin-top:8.8pt;width:31.45pt;height:133.35pt;z-index:251668480;visibility:visible;mso-wrap-style:none;mso-width-percent:0;mso-wrap-distance-left:9pt;mso-wrap-distance-top:0;mso-wrap-distance-right:9pt;mso-wrap-distance-bottom:0;mso-position-horizontal:absolute;mso-position-horizontal-relative:text;mso-position-vertical:absolute;mso-position-vertical-relative:text;mso-width-percent:0;mso-width-relative:margin;v-text-anchor:top" o:gfxdata="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" filled="f" stroked="f">
+                    <v:shape w14:anchorId="73B3391C" id="Text Box 12" o:spid="_x0000_s1035" type="#_x0000_t202" style="position:absolute;margin-left:-5.1pt;margin-top:8.8pt;width:31.45pt;height:133.35pt;z-index:251668480;visibility:visible;mso-wrap-style:none;mso-width-percent:0;mso-wrap-distance-left:9pt;mso-wrap-distance-top:0;mso-wrap-distance-right:9pt;mso-wrap-distance-bottom:0;mso-position-horizontal:absolute;mso-position-horizontal-relative:text;mso-position-vertical:absolute;mso-position-vertical-relative:text;mso-width-percent:0;mso-width-relative:margin;v-text-anchor:top" o:gfxdata="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" filled="f" stroked="f">
                       <v:textbox style="layout-flow:vertical-ideographic">
                         <w:txbxContent>
                           <w:p>
@@ -3300,7 +3615,7 @@
                 </mc:Choice>
                 <mc:Fallback>
                   <w:pict>
-                    <v:shape w14:anchorId="2C934B35" id="Text Box 13" o:spid="_x0000_s1036" type="#_x0000_t202" style="position:absolute;margin-left:-5.15pt;margin-top:8.8pt;width:27.5pt;height:107pt;z-index:251669504;visibility:visible;mso-wrap-style:none;mso-width-percent:0;mso-wrap-distance-left:9pt;mso-wrap-distance-top:0;mso-wrap-distance-right:9pt;mso-wrap-distance-bottom:0;mso-position-horizontal:absolute;mso-position-horizontal-relative:text;mso-position-vertical:absolute;mso-position-vertical-relative:text;mso-width-percent:0;mso-width-relative:margin;v-text-anchor:top" o:gfxdata="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" filled="f" stroked="f">
+                    <v:shape w14:anchorId="2C934B35" id="Text Box 13" o:spid="_x0000_s1036" type="#_x0000_t202" style="position:absolute;margin-left:-5.15pt;margin-top:8.8pt;width:27.5pt;height:107pt;z-index:251669504;visibility:visible;mso-wrap-style:none;mso-width-percent:0;mso-wrap-distance-left:9pt;mso-wrap-distance-top:0;mso-wrap-distance-right:9pt;mso-wrap-distance-bottom:0;mso-position-horizontal:absolute;mso-position-horizontal-relative:text;mso-position-vertical:absolute;mso-position-vertical-relative:text;mso-width-percent:0;mso-width-relative:margin;v-text-anchor:top" o:gfxdata="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" filled="f" stroked="f">
                       <v:textbox style="layout-flow:vertical-ideographic">
                         <w:txbxContent>
                           <w:p>
@@ -3419,7 +3734,7 @@
                 </mc:Choice>
                 <mc:Fallback>
                   <w:pict>
-                    <v:shape w14:anchorId="3A43B236" id="Text Box 14" o:spid="_x0000_s1037" type="#_x0000_t202" style="position:absolute;margin-left:-5.1pt;margin-top:8.85pt;width:26.45pt;height:70.15pt;z-index:251670528;visibility:visible;mso-wrap-style:none;mso-width-percent:0;mso-wrap-distance-left:9pt;mso-wrap-distance-top:0;mso-wrap-distance-right:9pt;mso-wrap-distance-bottom:0;mso-position-horizontal:absolute;mso-position-horizontal-relative:text;mso-position-vertical:absolute;mso-position-vertical-relative:text;mso-width-percent:0;mso-width-relative:margin;v-text-anchor:top" o:gfxdata="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" filled="f" stroked="f">
+                    <v:shape w14:anchorId="3A43B236" id="Text Box 14" o:spid="_x0000_s1037" type="#_x0000_t202" style="position:absolute;margin-left:-5.1pt;margin-top:8.85pt;width:26.45pt;height:70.15pt;z-index:251670528;visibility:visible;mso-wrap-style:none;mso-width-percent:0;mso-wrap-distance-left:9pt;mso-wrap-distance-top:0;mso-wrap-distance-right:9pt;mso-wrap-distance-bottom:0;mso-position-horizontal:absolute;mso-position-horizontal-relative:text;mso-position-vertical:absolute;mso-position-vertical-relative:text;mso-width-percent:0;mso-width-relative:margin;v-text-anchor:top" o:gfxdata="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" filled="f" stroked="f">
                       <v:textbox style="layout-flow:vertical-ideographic">
                         <w:txbxContent>
                           <w:p>
@@ -5312,7 +5627,7 @@
                 <w:szCs w:val="22"/>
                 <w:lang w:val="hu-HU" w:eastAsia="hu-HU"/>
               </w:rPr>
-              <w:t>[</w:t>
+              <w:t>[L</w:t>
             </w:r>
             <w:proofErr w:type="gramStart"/>
             <w:r>
@@ -5323,7 +5638,7 @@
                 <w:szCs w:val="22"/>
                 <w:lang w:val="hu-HU" w:eastAsia="hu-HU"/>
               </w:rPr>
-              <w:t>L,M</w:t>
+              <w:t>,M</w:t>
             </w:r>
             <w:proofErr w:type="gramEnd"/>
             <w:r>
@@ -6479,7 +6794,7 @@
                 <w:szCs w:val="22"/>
                 <w:lang w:val="hu-HU" w:eastAsia="hu-HU"/>
               </w:rPr>
-              <w:t>[</w:t>
+              <w:t>[L</w:t>
             </w:r>
             <w:proofErr w:type="gramStart"/>
             <w:r>
@@ -6490,7 +6805,7 @@
                 <w:szCs w:val="22"/>
                 <w:lang w:val="hu-HU" w:eastAsia="hu-HU"/>
               </w:rPr>
-              <w:t>L,M</w:t>
+              <w:t>,M</w:t>
             </w:r>
             <w:proofErr w:type="gramEnd"/>
             <w:r>
@@ -6642,7 +6957,21 @@
         <w:rPr>
           <w:color w:val="FF0000"/>
         </w:rPr>
-        <w:t xml:space="preserve">. Az </w:t>
+        <w:t xml:space="preserve">. </w:t>
+      </w:r>
+      <w:proofErr w:type="spellStart"/>
+      <w:r>
+        <w:rPr>
+          <w:color w:val="FF0000"/>
+        </w:rPr>
+        <w:t>Az</w:t>
+      </w:r>
+      <w:proofErr w:type="spellEnd"/>
+      <w:r>
+        <w:rPr>
+          <w:color w:val="FF0000"/>
+        </w:rPr>
+        <w:t xml:space="preserve"> </w:t>
       </w:r>
       <w:proofErr w:type="spellStart"/>
       <w:r>
@@ -6754,7 +7083,7 @@
 </file>
 
 <file path=word/styles.xml><?xml version="1.0" encoding="utf-8"?>
-<w:styles xmlns:mc="http://schemas.openxmlformats.org/markup-compatibility/2006" xmlns:r="http://schemas.openxmlformats.org/officeDocument/2006/relationships" xmlns:w="http://schemas.openxmlformats.org/wordprocessingml/2006/main" xmlns:w14="http://schemas.microsoft.com/office/word/2010/wordml" xmlns:w15="http://schemas.microsoft.com/office/word/2012/wordml" xmlns:w16cex="http://schemas.microsoft.com/office/word/2018/wordml/cex" xmlns:w16cid="http://schemas.microsoft.com/office/word/2016/wordml/cid" xmlns:w16="http://schemas.microsoft.com/office/word/2018/wordml" xmlns:w16sdtdh="http://schemas.microsoft.com/office/word/2020/wordml/sdtdatahash" xmlns:w16se="http://schemas.microsoft.com/office/word/2015/wordml/symex" mc:Ignorable="w14 w15 w16se w16cid w16 w16cex w16sdtdh">
+<w:styles xmlns:mc="http://schemas.openxmlformats.org/markup-compatibility/2006" xmlns:r="http://schemas.openxmlformats.org/officeDocument/2006/relationships" xmlns:w="http://schemas.openxmlformats.org/wordprocessingml/2006/main" xmlns:w14="http://schemas.microsoft.com/office/word/2010/wordml" xmlns:w15="http://schemas.microsoft.com/office/word/2012/wordml" xmlns:w16se="http://schemas.microsoft.com/office/word/2015/wordml/symex" mc:Ignorable="w14 w15 w16se">
   <w:docDefaults>
     <w:rPrDefault>
       <w:rPr>
@@ -6771,7 +7100,7 @@
       </w:pPr>
     </w:pPrDefault>
   </w:docDefaults>
-  <w:latentStyles w:defLockedState="0" w:defUIPriority="99" w:defSemiHidden="0" w:defUnhideWhenUsed="0" w:defQFormat="0" w:count="376">
+  <w:latentStyles w:defLockedState="0" w:defUIPriority="99" w:defSemiHidden="0" w:defUnhideWhenUsed="0" w:defQFormat="0" w:count="371">
     <w:lsdException w:name="Normal" w:uiPriority="0" w:qFormat="1"/>
     <w:lsdException w:name="heading 1" w:uiPriority="9" w:qFormat="1"/>
     <w:lsdException w:name="heading 2" w:semiHidden="1" w:uiPriority="9" w:unhideWhenUsed="1" w:qFormat="1"/>
@@ -7143,11 +7472,6 @@
     <w:lsdException w:name="List Table 5 Dark Accent 6" w:uiPriority="50"/>
     <w:lsdException w:name="List Table 6 Colorful Accent 6" w:uiPriority="51"/>
     <w:lsdException w:name="List Table 7 Colorful Accent 6" w:uiPriority="52"/>
-    <w:lsdException w:name="Mention" w:semiHidden="1" w:unhideWhenUsed="1"/>
-    <w:lsdException w:name="Smart Hyperlink" w:semiHidden="1" w:unhideWhenUsed="1"/>
-    <w:lsdException w:name="Hashtag" w:semiHidden="1" w:unhideWhenUsed="1"/>
-    <w:lsdException w:name="Unresolved Mention" w:semiHidden="1" w:unhideWhenUsed="1"/>
-    <w:lsdException w:name="Smart Link" w:semiHidden="1" w:unhideWhenUsed="1"/>
   </w:latentStyles>
   <w:style w:type="paragraph" w:default="1" w:styleId="Norml">
     <w:name w:val="Normal"/>

</xml_diff>